<commit_message>
Arrays and Strings programs added
</commit_message>
<xml_diff>
--- a/Data Structures.docx
+++ b/Data Structures.docx
@@ -17,6 +17,31 @@
     </w:p>
     <w:p>
       <w:pPr>
+        <w:rPr>
+          <w:lang w:val="en-US"/>
+        </w:rPr>
+      </w:pPr>
+      <w:hyperlink r:id="rId6" w:history="1">
+        <w:r>
+          <w:rPr>
+            <w:rStyle w:val="Hyperlink"/>
+            <w:lang w:val="en-US"/>
+          </w:rPr>
+          <w:t>https://techdevguide.withgoogle.com/paths/data-structures-and-algorithms/</w:t>
+        </w:r>
+      </w:hyperlink>
+    </w:p>
+    <w:p>
+      <w:pPr>
+        <w:rPr>
+          <w:lang w:val="en-US"/>
+        </w:rPr>
+      </w:pPr>
+      <w:bookmarkStart w:id="0" w:name="_GoBack"/>
+      <w:bookmarkEnd w:id="0"/>
+    </w:p>
+    <w:p>
+      <w:pPr>
         <w:spacing w:before="100" w:beforeAutospacing="1" w:after="100" w:afterAutospacing="1" w:line="240" w:lineRule="auto"/>
         <w:rPr>
           <w:rFonts w:ascii="Times New Roman" w:eastAsia="Times New Roman" w:hAnsi="Times New Roman" w:cs="Times New Roman"/>
@@ -930,6 +955,7 @@
           <w:szCs w:val="24"/>
           <w:lang w:eastAsia="en-IN"/>
         </w:rPr>
+        <w:lastRenderedPageBreak/>
         <w:t xml:space="preserve">A </w:t>
       </w:r>
       <w:r>
@@ -1031,7 +1057,6 @@
           <w:szCs w:val="24"/>
           <w:lang w:eastAsia="en-IN"/>
         </w:rPr>
-        <w:lastRenderedPageBreak/>
         <w:t>Applications</w:t>
       </w:r>
       <w:r>
@@ -2121,6 +2146,7 @@
           <w:szCs w:val="24"/>
           <w:lang w:eastAsia="en-IN"/>
         </w:rPr>
+        <w:lastRenderedPageBreak/>
         <w:t>Disjoint Set Union (DSU)</w:t>
       </w:r>
       <w:r>
@@ -2156,7 +2182,6 @@
           <w:szCs w:val="24"/>
           <w:lang w:eastAsia="en-IN"/>
         </w:rPr>
-        <w:lastRenderedPageBreak/>
         <w:t>Operations</w:t>
       </w:r>
       <w:r>
@@ -3061,8 +3086,6 @@
           <w:lang w:val="en-US"/>
         </w:rPr>
       </w:pPr>
-      <w:bookmarkStart w:id="0" w:name="_GoBack"/>
-      <w:bookmarkEnd w:id="0"/>
     </w:p>
     <w:sectPr>
       <w:pgSz w:w="11906" w:h="16838"/>
@@ -5421,6 +5444,17 @@
       <w:bCs/>
     </w:rPr>
   </w:style>
+  <w:style w:type="character" w:styleId="Hyperlink">
+    <w:name w:val="Hyperlink"/>
+    <w:basedOn w:val="DefaultParagraphFont"/>
+    <w:uiPriority w:val="99"/>
+    <w:unhideWhenUsed/>
+    <w:rsid w:val="0026160B"/>
+    <w:rPr>
+      <w:color w:val="0000FF" w:themeColor="hyperlink"/>
+      <w:u w:val="single"/>
+    </w:rPr>
+  </w:style>
 </w:styles>
 </file>
 
@@ -5672,6 +5706,17 @@
     <w:rPr>
       <w:b/>
       <w:bCs/>
+    </w:rPr>
+  </w:style>
+  <w:style w:type="character" w:styleId="Hyperlink">
+    <w:name w:val="Hyperlink"/>
+    <w:basedOn w:val="DefaultParagraphFont"/>
+    <w:uiPriority w:val="99"/>
+    <w:unhideWhenUsed/>
+    <w:rsid w:val="0026160B"/>
+    <w:rPr>
+      <w:color w:val="0000FF" w:themeColor="hyperlink"/>
+      <w:u w:val="single"/>
     </w:rPr>
   </w:style>
 </w:styles>

</xml_diff>